<commit_message>
soffice macro for user's fields update
docx reference files updates

default .qmd header created

fix for issue with table in IT Architecture Principles
</commit_message>
<xml_diff>
--- a/src/styles/template-atbd.docx
+++ b/src/styles/template-atbd.docx
@@ -531,10 +531,12 @@
       </w:r>
     </w:p>
     <w:sectPr>
-      <w:headerReference w:type="default" r:id="rId9"/>
-      <w:footerReference w:type="even" r:id="rId10"/>
-      <w:footerReference w:type="default" r:id="rId11"/>
-      <w:footerReference w:type="first" r:id="rId12"/>
+      <w:headerReference w:type="even" r:id="rId9"/>
+      <w:headerReference w:type="default" r:id="rId10"/>
+      <w:footerReference w:type="even" r:id="rId11"/>
+      <w:footerReference w:type="default" r:id="rId12"/>
+      <w:headerReference w:type="first" r:id="rId13"/>
+      <w:footerReference w:type="first" r:id="rId14"/>
       <w:pgSz w:w="12240" w:h="15840"/>
       <w:pgMar w:top="1440" w:right="1440" w:bottom="1440" w:left="1440" w:header="720" w:footer="720" w:gutter="0"/>
       <w:pgNumType w:start="0"/>
@@ -998,7 +1000,43 @@
         <w:b/>
         <w:bCs/>
       </w:rPr>
-      <w:instrText xml:space="preserve"> DOCPROPERTY "date"</w:instrText>
+      <w:instrText xml:space="preserve"> </w:instrText>
+    </w:r>
+    <w:r>
+      <w:rPr>
+        <w:rStyle w:val="SubtleReference"/>
+        <w:rFonts w:ascii="Arial" w:hAnsi="Arial" w:cs="Arial"/>
+        <w:b/>
+        <w:bCs/>
+      </w:rPr>
+      <w:instrText xml:space="preserve">DOCPROPERTY </w:instrText>
+    </w:r>
+    <w:r>
+      <w:rPr>
+        <w:rStyle w:val="SubtleReference"/>
+        <w:rFonts w:ascii="Arial" w:hAnsi="Arial" w:cs="Arial"/>
+        <w:b/>
+        <w:bCs/>
+      </w:rPr>
+      <w:instrText>"</w:instrText>
+    </w:r>
+    <w:r>
+      <w:rPr>
+        <w:rStyle w:val="SubtleReference"/>
+        <w:rFonts w:ascii="Arial" w:hAnsi="Arial" w:cs="Arial"/>
+        <w:b/>
+        <w:bCs/>
+      </w:rPr>
+      <w:instrText>date</w:instrText>
+    </w:r>
+    <w:r>
+      <w:rPr>
+        <w:rStyle w:val="SubtleReference"/>
+        <w:rFonts w:ascii="Arial" w:hAnsi="Arial" w:cs="Arial"/>
+        <w:b/>
+        <w:bCs/>
+      </w:rPr>
+      <w:instrText xml:space="preserve">" \* MERGEFORMAT </w:instrText>
     </w:r>
     <w:r>
       <w:rPr>
@@ -1182,6 +1220,16 @@
 </file>
 
 <file path=word/header1.xml><?xml version="1.0" encoding="utf-8"?>
+<w:hdr xmlns:wpc="http://schemas.microsoft.com/office/word/2010/wordprocessingCanvas" xmlns:cx="http://schemas.microsoft.com/office/drawing/2014/chartex" xmlns:cx1="http://schemas.microsoft.com/office/drawing/2015/9/8/chartex" xmlns:cx2="http://schemas.microsoft.com/office/drawing/2015/10/21/chartex" xmlns:cx3="http://schemas.microsoft.com/office/drawing/2016/5/9/chartex" xmlns:cx4="http://schemas.microsoft.com/office/drawing/2016/5/10/chartex" xmlns:cx5="http://schemas.microsoft.com/office/drawing/2016/5/11/chartex" xmlns:cx6="http://schemas.microsoft.com/office/drawing/2016/5/12/chartex" xmlns:cx7="http://schemas.microsoft.com/office/drawing/2016/5/13/chartex" xmlns:cx8="http://schemas.microsoft.com/office/drawing/2016/5/14/chartex" xmlns:mc="http://schemas.openxmlformats.org/markup-compatibility/2006" xmlns:aink="http://schemas.microsoft.com/office/drawing/2016/ink" xmlns:am3d="http://schemas.microsoft.com/office/drawing/2017/model3d" xmlns:o="urn:schemas-microsoft-com:office:office" xmlns:oel="http://schemas.microsoft.com/office/2019/extlst" xmlns:r="http://schemas.openxmlformats.org/officeDocument/2006/relationships" xmlns:m="http://schemas.openxmlformats.org/officeDocument/2006/math" xmlns:v="urn:schemas-microsoft-com:vml" xmlns:wp14="http://schemas.microsoft.com/office/word/2010/wordprocessingDrawing" xmlns:wp="http://schemas.openxmlformats.org/drawingml/2006/wordprocessingDrawing" xmlns:w10="urn:schemas-microsoft-com:office:word" xmlns:w="http://schemas.openxmlformats.org/wordprocessingml/2006/main" xmlns:w14="http://schemas.microsoft.com/office/word/2010/wordml" xmlns:w15="http://schemas.microsoft.com/office/word/2012/wordml" xmlns:w16cex="http://schemas.microsoft.com/office/word/2018/wordml/cex" xmlns:w16cid="http://schemas.microsoft.com/office/word/2016/wordml/cid" xmlns:w16="http://schemas.microsoft.com/office/word/2018/wordml" xmlns:w16du="http://schemas.microsoft.com/office/word/2023/wordml/word16du" xmlns:w16sdtdh="http://schemas.microsoft.com/office/word/2020/wordml/sdtdatahash" xmlns:w16sdtfl="http://schemas.microsoft.com/office/word/2024/wordml/sdtformatlock" xmlns:w16se="http://schemas.microsoft.com/office/word/2015/wordml/symex" xmlns:wpg="http://schemas.microsoft.com/office/word/2010/wordprocessingGroup" xmlns:wpi="http://schemas.microsoft.com/office/word/2010/wordprocessingInk" xmlns:wne="http://schemas.microsoft.com/office/word/2006/wordml" xmlns:wps="http://schemas.microsoft.com/office/word/2010/wordprocessingShape" mc:Ignorable="w14 w15 w16se w16cid w16 w16cex w16sdtdh w16sdtfl w16du wp14">
+  <w:p>
+    <w:pPr>
+      <w:pStyle w:val="Header"/>
+    </w:pPr>
+  </w:p>
+</w:hdr>
+</file>
+
+<file path=word/header2.xml><?xml version="1.0" encoding="utf-8"?>
 <w:hdr xmlns:wpc="http://schemas.microsoft.com/office/word/2010/wordprocessingCanvas" xmlns:cx="http://schemas.microsoft.com/office/drawing/2014/chartex" xmlns:cx1="http://schemas.microsoft.com/office/drawing/2015/9/8/chartex" xmlns:cx2="http://schemas.microsoft.com/office/drawing/2015/10/21/chartex" xmlns:cx3="http://schemas.microsoft.com/office/drawing/2016/5/9/chartex" xmlns:cx4="http://schemas.microsoft.com/office/drawing/2016/5/10/chartex" xmlns:cx5="http://schemas.microsoft.com/office/drawing/2016/5/11/chartex" xmlns:cx6="http://schemas.microsoft.com/office/drawing/2016/5/12/chartex" xmlns:cx7="http://schemas.microsoft.com/office/drawing/2016/5/13/chartex" xmlns:cx8="http://schemas.microsoft.com/office/drawing/2016/5/14/chartex" xmlns:mc="http://schemas.openxmlformats.org/markup-compatibility/2006" xmlns:aink="http://schemas.microsoft.com/office/drawing/2016/ink" xmlns:am3d="http://schemas.microsoft.com/office/drawing/2017/model3d" xmlns:o="urn:schemas-microsoft-com:office:office" xmlns:oel="http://schemas.microsoft.com/office/2019/extlst" xmlns:r="http://schemas.openxmlformats.org/officeDocument/2006/relationships" xmlns:m="http://schemas.openxmlformats.org/officeDocument/2006/math" xmlns:v="urn:schemas-microsoft-com:vml" xmlns:wp14="http://schemas.microsoft.com/office/word/2010/wordprocessingDrawing" xmlns:wp="http://schemas.openxmlformats.org/drawingml/2006/wordprocessingDrawing" xmlns:w10="urn:schemas-microsoft-com:office:word" xmlns:w="http://schemas.openxmlformats.org/wordprocessingml/2006/main" xmlns:w14="http://schemas.microsoft.com/office/word/2010/wordml" xmlns:w15="http://schemas.microsoft.com/office/word/2012/wordml" xmlns:w16cex="http://schemas.microsoft.com/office/word/2018/wordml/cex" xmlns:w16cid="http://schemas.microsoft.com/office/word/2016/wordml/cid" xmlns:w16="http://schemas.microsoft.com/office/word/2018/wordml" xmlns:w16du="http://schemas.microsoft.com/office/word/2023/wordml/word16du" xmlns:w16sdtdh="http://schemas.microsoft.com/office/word/2020/wordml/sdtdatahash" xmlns:w16sdtfl="http://schemas.microsoft.com/office/word/2024/wordml/sdtformatlock" xmlns:w16se="http://schemas.microsoft.com/office/word/2015/wordml/symex" xmlns:wpg="http://schemas.microsoft.com/office/word/2010/wordprocessingGroup" xmlns:wpi="http://schemas.microsoft.com/office/word/2010/wordprocessingInk" xmlns:wne="http://schemas.microsoft.com/office/word/2006/wordml" xmlns:wps="http://schemas.microsoft.com/office/word/2010/wordprocessingShape" mc:Ignorable="w14 w15 w16se w16cid w16 w16cex w16sdtdh w16sdtfl w16du wp14">
   <w:p>
     <w:pPr>
@@ -1417,6 +1465,16 @@
         </wp:anchor>
       </w:drawing>
     </w:r>
+  </w:p>
+</w:hdr>
+</file>
+
+<file path=word/header3.xml><?xml version="1.0" encoding="utf-8"?>
+<w:hdr xmlns:wpc="http://schemas.microsoft.com/office/word/2010/wordprocessingCanvas" xmlns:cx="http://schemas.microsoft.com/office/drawing/2014/chartex" xmlns:cx1="http://schemas.microsoft.com/office/drawing/2015/9/8/chartex" xmlns:cx2="http://schemas.microsoft.com/office/drawing/2015/10/21/chartex" xmlns:cx3="http://schemas.microsoft.com/office/drawing/2016/5/9/chartex" xmlns:cx4="http://schemas.microsoft.com/office/drawing/2016/5/10/chartex" xmlns:cx5="http://schemas.microsoft.com/office/drawing/2016/5/11/chartex" xmlns:cx6="http://schemas.microsoft.com/office/drawing/2016/5/12/chartex" xmlns:cx7="http://schemas.microsoft.com/office/drawing/2016/5/13/chartex" xmlns:cx8="http://schemas.microsoft.com/office/drawing/2016/5/14/chartex" xmlns:mc="http://schemas.openxmlformats.org/markup-compatibility/2006" xmlns:aink="http://schemas.microsoft.com/office/drawing/2016/ink" xmlns:am3d="http://schemas.microsoft.com/office/drawing/2017/model3d" xmlns:o="urn:schemas-microsoft-com:office:office" xmlns:oel="http://schemas.microsoft.com/office/2019/extlst" xmlns:r="http://schemas.openxmlformats.org/officeDocument/2006/relationships" xmlns:m="http://schemas.openxmlformats.org/officeDocument/2006/math" xmlns:v="urn:schemas-microsoft-com:vml" xmlns:wp14="http://schemas.microsoft.com/office/word/2010/wordprocessingDrawing" xmlns:wp="http://schemas.openxmlformats.org/drawingml/2006/wordprocessingDrawing" xmlns:w10="urn:schemas-microsoft-com:office:word" xmlns:w="http://schemas.openxmlformats.org/wordprocessingml/2006/main" xmlns:w14="http://schemas.microsoft.com/office/word/2010/wordml" xmlns:w15="http://schemas.microsoft.com/office/word/2012/wordml" xmlns:w16cex="http://schemas.microsoft.com/office/word/2018/wordml/cex" xmlns:w16cid="http://schemas.microsoft.com/office/word/2016/wordml/cid" xmlns:w16="http://schemas.microsoft.com/office/word/2018/wordml" xmlns:w16du="http://schemas.microsoft.com/office/word/2023/wordml/word16du" xmlns:w16sdtdh="http://schemas.microsoft.com/office/word/2020/wordml/sdtdatahash" xmlns:w16sdtfl="http://schemas.microsoft.com/office/word/2024/wordml/sdtformatlock" xmlns:w16se="http://schemas.microsoft.com/office/word/2015/wordml/symex" xmlns:wpg="http://schemas.microsoft.com/office/word/2010/wordprocessingGroup" xmlns:wpi="http://schemas.microsoft.com/office/word/2010/wordprocessingInk" xmlns:wne="http://schemas.microsoft.com/office/word/2006/wordml" xmlns:wps="http://schemas.microsoft.com/office/word/2010/wordprocessingShape" mc:Ignorable="w14 w15 w16se w16cid w16 w16cex w16sdtdh w16sdtfl w16du wp14">
+  <w:p>
+    <w:pPr>
+      <w:pStyle w:val="Header"/>
+    </w:pPr>
   </w:p>
 </w:hdr>
 </file>

</xml_diff>

<commit_message>
Script to generate keywords added
ATBD and PUM templates updated

Show Version field in HTML doc
</commit_message>
<xml_diff>
--- a/src/styles/template-atbd.docx
+++ b/src/styles/template-atbd.docx
@@ -1000,16 +1000,7 @@
         <w:b/>
         <w:bCs/>
       </w:rPr>
-      <w:instrText xml:space="preserve"> </w:instrText>
-    </w:r>
-    <w:r>
-      <w:rPr>
-        <w:rStyle w:val="SubtleReference"/>
-        <w:rFonts w:ascii="Arial" w:hAnsi="Arial" w:cs="Arial"/>
-        <w:b/>
-        <w:bCs/>
-      </w:rPr>
-      <w:instrText xml:space="preserve">DOCPROPERTY </w:instrText>
+      <w:instrText xml:space="preserve"> DOCPROPERTY </w:instrText>
     </w:r>
     <w:r>
       <w:rPr>
@@ -2241,10 +2232,9 @@
     <w:link w:val="Title"/>
     <w:uiPriority w:val="10"/>
     <w:qFormat/>
-    <w:rsid w:val="00767625"/>
+    <w:rsid w:val="009679AF"/>
     <w:rPr>
       <w:rFonts w:ascii="Arial" w:eastAsiaTheme="majorEastAsia" w:hAnsi="Arial" w:cstheme="majorBidi"/>
-      <w:b/>
       <w:color w:val="004494"/>
       <w:spacing w:val="-10"/>
       <w:kern w:val="2"/>
@@ -2258,7 +2248,7 @@
     <w:link w:val="Subtitle"/>
     <w:uiPriority w:val="11"/>
     <w:qFormat/>
-    <w:rsid w:val="005408B9"/>
+    <w:rsid w:val="009679AF"/>
     <w:rPr>
       <w:rFonts w:ascii="Arial" w:eastAsiaTheme="majorEastAsia" w:hAnsi="Arial" w:cstheme="majorBidi"/>
       <w:color w:val="004494"/>
@@ -2650,7 +2640,7 @@
     <w:link w:val="TitleChar"/>
     <w:uiPriority w:val="10"/>
     <w:qFormat/>
-    <w:rsid w:val="00767625"/>
+    <w:rsid w:val="009679AF"/>
     <w:pPr>
       <w:spacing w:after="1360"/>
       <w:contextualSpacing/>
@@ -2658,7 +2648,6 @@
     </w:pPr>
     <w:rPr>
       <w:rFonts w:ascii="Arial" w:eastAsiaTheme="majorEastAsia" w:hAnsi="Arial" w:cstheme="majorBidi"/>
-      <w:b/>
       <w:color w:val="004494"/>
       <w:spacing w:val="-10"/>
       <w:kern w:val="2"/>
@@ -2673,9 +2662,8 @@
     <w:link w:val="SubtitleChar"/>
     <w:uiPriority w:val="11"/>
     <w:qFormat/>
-    <w:rsid w:val="005408B9"/>
-    <w:rPr>
-      <w:b w:val="0"/>
+    <w:rsid w:val="009679AF"/>
+    <w:rPr>
       <w:spacing w:val="15"/>
       <w:sz w:val="40"/>
       <w:szCs w:val="28"/>

</xml_diff>

<commit_message>
Style improvements for .docx files
Editor manual updates
</commit_message>
<xml_diff>
--- a/src/styles/template-atbd.docx
+++ b/src/styles/template-atbd.docx
@@ -3179,6 +3179,18 @@
         <w:sz w:val="18"/>
       </w:rPr>
     </w:tblStylePr>
+  </w:style>
+  <w:style w:type="character" w:customStyle="1" w:styleId="NormalLine">
+    <w:name w:val="NormalLine"/>
+    <w:uiPriority w:val="1"/>
+    <w:qFormat/>
+    <w:rsid w:val="00AF7CFF"/>
+    <w:rPr>
+      <w:rFonts w:ascii="Calibri" w:eastAsiaTheme="minorHAnsi" w:hAnsi="Calibri" w:cstheme="minorBidi"/>
+      <w:color w:val="auto"/>
+      <w:sz w:val="22"/>
+      <w:szCs w:val="24"/>
+    </w:rPr>
   </w:style>
 </w:styles>
 </file>

</xml_diff>